<commit_message>
fix(CSV): Merge all from main
</commit_message>
<xml_diff>
--- a/reports/Group/Requirements.docx
+++ b/reports/Group/Requirements.docx
@@ -3550,7 +3550,19 @@
             <w:rPr>
               <w:rFonts w:asciiTheme="majorHAnsi" w:hAnsiTheme="majorHAnsi" w:cstheme="majorHAnsi"/>
             </w:rPr>
-            <w:t xml:space="preserve">    </w:t>
+            <w:t xml:space="preserve">  </w:t>
+          </w:r>
+          <w:r>
+            <w:rPr>
+              <w:rFonts w:asciiTheme="majorHAnsi" w:hAnsiTheme="majorHAnsi" w:cstheme="majorHAnsi"/>
+            </w:rPr>
+            <w:t>X</w:t>
+          </w:r>
+          <w:r>
+            <w:rPr>
+              <w:rFonts w:asciiTheme="majorHAnsi" w:hAnsiTheme="majorHAnsi" w:cstheme="majorHAnsi"/>
+            </w:rPr>
+            <w:t xml:space="preserve">  </w:t>
           </w:r>
         </w:sdtContent>
       </w:sdt>
@@ -3632,7 +3644,19 @@
             <w:rPr>
               <w:rFonts w:asciiTheme="majorHAnsi" w:hAnsiTheme="majorHAnsi" w:cstheme="majorHAnsi"/>
             </w:rPr>
-            <w:t xml:space="preserve">    </w:t>
+            <w:t xml:space="preserve">  </w:t>
+          </w:r>
+          <w:r>
+            <w:rPr>
+              <w:rFonts w:asciiTheme="majorHAnsi" w:hAnsiTheme="majorHAnsi" w:cstheme="majorHAnsi"/>
+            </w:rPr>
+            <w:t>X</w:t>
+          </w:r>
+          <w:r>
+            <w:rPr>
+              <w:rFonts w:asciiTheme="majorHAnsi" w:hAnsiTheme="majorHAnsi" w:cstheme="majorHAnsi"/>
+            </w:rPr>
+            <w:t xml:space="preserve">  </w:t>
           </w:r>
         </w:sdtContent>
       </w:sdt>
@@ -3742,7 +3766,19 @@
             <w:rPr>
               <w:rFonts w:asciiTheme="majorHAnsi" w:hAnsiTheme="majorHAnsi" w:cstheme="majorHAnsi"/>
             </w:rPr>
-            <w:t xml:space="preserve">    </w:t>
+            <w:t xml:space="preserve">  </w:t>
+          </w:r>
+          <w:r>
+            <w:rPr>
+              <w:rFonts w:asciiTheme="majorHAnsi" w:hAnsiTheme="majorHAnsi" w:cstheme="majorHAnsi"/>
+            </w:rPr>
+            <w:t>X</w:t>
+          </w:r>
+          <w:r>
+            <w:rPr>
+              <w:rFonts w:asciiTheme="majorHAnsi" w:hAnsiTheme="majorHAnsi" w:cstheme="majorHAnsi"/>
+            </w:rPr>
+            <w:t xml:space="preserve">  </w:t>
           </w:r>
         </w:sdtContent>
       </w:sdt>
@@ -3795,7 +3831,6 @@
         <w:sdtPr>
           <w:rPr>
             <w:rFonts w:asciiTheme="majorHAnsi" w:hAnsiTheme="majorHAnsi" w:cstheme="majorHAnsi"/>
-            <w:lang w:val="en-US"/>
           </w:rPr>
           <w:tag w:val="Verdict"/>
           <w:id w:val="1476102091"/>
@@ -3809,9 +3844,8 @@
           <w:r>
             <w:rPr>
               <w:rFonts w:asciiTheme="majorHAnsi" w:hAnsiTheme="majorHAnsi" w:cstheme="majorHAnsi"/>
-              <w:lang w:val="en-US"/>
-            </w:rPr>
-            <w:t xml:space="preserve">    </w:t>
+            </w:rPr>
+            <w:t xml:space="preserve">  X  </w:t>
           </w:r>
         </w:sdtContent>
       </w:sdt>
@@ -5567,7 +5601,25 @@
             <w:rPr>
               <w:rFonts w:asciiTheme="majorHAnsi" w:hAnsiTheme="majorHAnsi" w:cstheme="majorHAnsi"/>
             </w:rPr>
-            <w:t xml:space="preserve">    </w:t>
+            <w:t xml:space="preserve"> </w:t>
+          </w:r>
+          <w:r>
+            <w:rPr>
+              <w:rFonts w:asciiTheme="majorHAnsi" w:hAnsiTheme="majorHAnsi" w:cstheme="majorHAnsi"/>
+            </w:rPr>
+            <w:t xml:space="preserve"> </w:t>
+          </w:r>
+          <w:r>
+            <w:rPr>
+              <w:rFonts w:asciiTheme="majorHAnsi" w:hAnsiTheme="majorHAnsi" w:cstheme="majorHAnsi"/>
+            </w:rPr>
+            <w:t>X</w:t>
+          </w:r>
+          <w:r>
+            <w:rPr>
+              <w:rFonts w:asciiTheme="majorHAnsi" w:hAnsiTheme="majorHAnsi" w:cstheme="majorHAnsi"/>
+            </w:rPr>
+            <w:t xml:space="preserve">   </w:t>
           </w:r>
         </w:sdtContent>
       </w:sdt>
@@ -5679,7 +5731,25 @@
             <w:rPr>
               <w:rFonts w:asciiTheme="majorHAnsi" w:hAnsiTheme="majorHAnsi" w:cstheme="majorHAnsi"/>
             </w:rPr>
-            <w:t xml:space="preserve">    </w:t>
+            <w:t xml:space="preserve"> </w:t>
+          </w:r>
+          <w:r>
+            <w:rPr>
+              <w:rFonts w:asciiTheme="majorHAnsi" w:hAnsiTheme="majorHAnsi" w:cstheme="majorHAnsi"/>
+            </w:rPr>
+            <w:t xml:space="preserve"> </w:t>
+          </w:r>
+          <w:r>
+            <w:rPr>
+              <w:rFonts w:asciiTheme="majorHAnsi" w:hAnsiTheme="majorHAnsi" w:cstheme="majorHAnsi"/>
+            </w:rPr>
+            <w:t>X</w:t>
+          </w:r>
+          <w:r>
+            <w:rPr>
+              <w:rFonts w:asciiTheme="majorHAnsi" w:hAnsiTheme="majorHAnsi" w:cstheme="majorHAnsi"/>
+            </w:rPr>
+            <w:t xml:space="preserve">  </w:t>
           </w:r>
         </w:sdtContent>
       </w:sdt>
@@ -5798,7 +5868,19 @@
             <w:rPr>
               <w:rFonts w:asciiTheme="majorHAnsi" w:hAnsiTheme="majorHAnsi" w:cstheme="majorHAnsi"/>
             </w:rPr>
-            <w:t xml:space="preserve">    </w:t>
+            <w:t xml:space="preserve">  </w:t>
+          </w:r>
+          <w:r>
+            <w:rPr>
+              <w:rFonts w:asciiTheme="majorHAnsi" w:hAnsiTheme="majorHAnsi" w:cstheme="majorHAnsi"/>
+            </w:rPr>
+            <w:t>X</w:t>
+          </w:r>
+          <w:r>
+            <w:rPr>
+              <w:rFonts w:asciiTheme="majorHAnsi" w:hAnsiTheme="majorHAnsi" w:cstheme="majorHAnsi"/>
+            </w:rPr>
+            <w:t xml:space="preserve">  </w:t>
           </w:r>
         </w:sdtContent>
       </w:sdt>
@@ -5917,7 +5999,19 @@
             <w:rPr>
               <w:rFonts w:asciiTheme="majorHAnsi" w:hAnsiTheme="majorHAnsi" w:cstheme="majorHAnsi"/>
             </w:rPr>
-            <w:t xml:space="preserve">    </w:t>
+            <w:t xml:space="preserve">  </w:t>
+          </w:r>
+          <w:r>
+            <w:rPr>
+              <w:rFonts w:asciiTheme="majorHAnsi" w:hAnsiTheme="majorHAnsi" w:cstheme="majorHAnsi"/>
+            </w:rPr>
+            <w:t>X</w:t>
+          </w:r>
+          <w:r>
+            <w:rPr>
+              <w:rFonts w:asciiTheme="majorHAnsi" w:hAnsiTheme="majorHAnsi" w:cstheme="majorHAnsi"/>
+            </w:rPr>
+            <w:t xml:space="preserve">  </w:t>
           </w:r>
         </w:sdtContent>
       </w:sdt>
@@ -6086,7 +6180,19 @@
             <w:rPr>
               <w:rFonts w:asciiTheme="majorHAnsi" w:hAnsiTheme="majorHAnsi" w:cstheme="majorHAnsi"/>
             </w:rPr>
-            <w:t xml:space="preserve">    </w:t>
+            <w:t xml:space="preserve">  </w:t>
+          </w:r>
+          <w:r>
+            <w:rPr>
+              <w:rFonts w:asciiTheme="majorHAnsi" w:hAnsiTheme="majorHAnsi" w:cstheme="majorHAnsi"/>
+            </w:rPr>
+            <w:t>X</w:t>
+          </w:r>
+          <w:r>
+            <w:rPr>
+              <w:rFonts w:asciiTheme="majorHAnsi" w:hAnsiTheme="majorHAnsi" w:cstheme="majorHAnsi"/>
+            </w:rPr>
+            <w:t xml:space="preserve">  </w:t>
           </w:r>
         </w:sdtContent>
       </w:sdt>
@@ -6254,7 +6360,25 @@
             <w:rPr>
               <w:rFonts w:asciiTheme="majorHAnsi" w:hAnsiTheme="majorHAnsi" w:cstheme="majorHAnsi"/>
             </w:rPr>
-            <w:t xml:space="preserve">    </w:t>
+            <w:t xml:space="preserve"> </w:t>
+          </w:r>
+          <w:r>
+            <w:rPr>
+              <w:rFonts w:asciiTheme="majorHAnsi" w:hAnsiTheme="majorHAnsi" w:cstheme="majorHAnsi"/>
+            </w:rPr>
+            <w:t xml:space="preserve"> </w:t>
+          </w:r>
+          <w:r>
+            <w:rPr>
+              <w:rFonts w:asciiTheme="majorHAnsi" w:hAnsiTheme="majorHAnsi" w:cstheme="majorHAnsi"/>
+            </w:rPr>
+            <w:t>X</w:t>
+          </w:r>
+          <w:r>
+            <w:rPr>
+              <w:rFonts w:asciiTheme="majorHAnsi" w:hAnsiTheme="majorHAnsi" w:cstheme="majorHAnsi"/>
+            </w:rPr>
+            <w:t xml:space="preserve">   </w:t>
           </w:r>
         </w:sdtContent>
       </w:sdt>
@@ -6364,7 +6488,19 @@
             <w:rPr>
               <w:rFonts w:asciiTheme="majorHAnsi" w:hAnsiTheme="majorHAnsi" w:cstheme="majorHAnsi"/>
             </w:rPr>
-            <w:t xml:space="preserve">    </w:t>
+            <w:t xml:space="preserve">  </w:t>
+          </w:r>
+          <w:r>
+            <w:rPr>
+              <w:rFonts w:asciiTheme="majorHAnsi" w:hAnsiTheme="majorHAnsi" w:cstheme="majorHAnsi"/>
+            </w:rPr>
+            <w:t>X</w:t>
+          </w:r>
+          <w:r>
+            <w:rPr>
+              <w:rFonts w:asciiTheme="majorHAnsi" w:hAnsiTheme="majorHAnsi" w:cstheme="majorHAnsi"/>
+            </w:rPr>
+            <w:t xml:space="preserve">  </w:t>
           </w:r>
         </w:sdtContent>
       </w:sdt>
@@ -6441,7 +6577,25 @@
             <w:rPr>
               <w:rFonts w:asciiTheme="majorHAnsi" w:hAnsiTheme="majorHAnsi" w:cstheme="majorHAnsi"/>
             </w:rPr>
-            <w:t xml:space="preserve">    </w:t>
+            <w:t xml:space="preserve"> </w:t>
+          </w:r>
+          <w:r>
+            <w:rPr>
+              <w:rFonts w:asciiTheme="majorHAnsi" w:hAnsiTheme="majorHAnsi" w:cstheme="majorHAnsi"/>
+            </w:rPr>
+            <w:t xml:space="preserve"> </w:t>
+          </w:r>
+          <w:r>
+            <w:rPr>
+              <w:rFonts w:asciiTheme="majorHAnsi" w:hAnsiTheme="majorHAnsi" w:cstheme="majorHAnsi"/>
+            </w:rPr>
+            <w:t>X</w:t>
+          </w:r>
+          <w:r>
+            <w:rPr>
+              <w:rFonts w:asciiTheme="majorHAnsi" w:hAnsiTheme="majorHAnsi" w:cstheme="majorHAnsi"/>
+            </w:rPr>
+            <w:t xml:space="preserve">   </w:t>
           </w:r>
         </w:sdtContent>
       </w:sdt>
@@ -6649,7 +6803,6 @@
         <w:sdtPr>
           <w:rPr>
             <w:rFonts w:asciiTheme="majorHAnsi" w:hAnsiTheme="majorHAnsi" w:cstheme="majorHAnsi"/>
-            <w:lang w:val="en-US"/>
           </w:rPr>
           <w:tag w:val="Verdict"/>
           <w:id w:val="-2087291343"/>
@@ -6663,9 +6816,8 @@
           <w:r>
             <w:rPr>
               <w:rFonts w:asciiTheme="majorHAnsi" w:hAnsiTheme="majorHAnsi" w:cstheme="majorHAnsi"/>
-              <w:lang w:val="en-US"/>
-            </w:rPr>
-            <w:t xml:space="preserve">    </w:t>
+            </w:rPr>
+            <w:t xml:space="preserve">  X  </w:t>
           </w:r>
         </w:sdtContent>
       </w:sdt>
@@ -6781,7 +6933,19 @@
             <w:rPr>
               <w:rFonts w:asciiTheme="majorHAnsi" w:hAnsiTheme="majorHAnsi" w:cstheme="majorHAnsi"/>
             </w:rPr>
-            <w:t xml:space="preserve">    </w:t>
+            <w:t xml:space="preserve">  </w:t>
+          </w:r>
+          <w:r>
+            <w:rPr>
+              <w:rFonts w:asciiTheme="majorHAnsi" w:hAnsiTheme="majorHAnsi" w:cstheme="majorHAnsi"/>
+            </w:rPr>
+            <w:t>X</w:t>
+          </w:r>
+          <w:r>
+            <w:rPr>
+              <w:rFonts w:asciiTheme="majorHAnsi" w:hAnsiTheme="majorHAnsi" w:cstheme="majorHAnsi"/>
+            </w:rPr>
+            <w:t xml:space="preserve">  </w:t>
           </w:r>
         </w:sdtContent>
       </w:sdt>
@@ -6835,7 +6999,25 @@
             <w:rPr>
               <w:rFonts w:asciiTheme="majorHAnsi" w:hAnsiTheme="majorHAnsi" w:cstheme="majorHAnsi"/>
             </w:rPr>
-            <w:t xml:space="preserve">    </w:t>
+            <w:t xml:space="preserve"> </w:t>
+          </w:r>
+          <w:r>
+            <w:rPr>
+              <w:rFonts w:asciiTheme="majorHAnsi" w:hAnsiTheme="majorHAnsi" w:cstheme="majorHAnsi"/>
+            </w:rPr>
+            <w:t xml:space="preserve"> </w:t>
+          </w:r>
+          <w:r>
+            <w:rPr>
+              <w:rFonts w:asciiTheme="majorHAnsi" w:hAnsiTheme="majorHAnsi" w:cstheme="majorHAnsi"/>
+            </w:rPr>
+            <w:t>X</w:t>
+          </w:r>
+          <w:r>
+            <w:rPr>
+              <w:rFonts w:asciiTheme="majorHAnsi" w:hAnsiTheme="majorHAnsi" w:cstheme="majorHAnsi"/>
+            </w:rPr>
+            <w:t xml:space="preserve">  </w:t>
           </w:r>
         </w:sdtContent>
       </w:sdt>
@@ -6889,7 +7071,19 @@
             <w:rPr>
               <w:rFonts w:asciiTheme="majorHAnsi" w:hAnsiTheme="majorHAnsi" w:cstheme="majorHAnsi"/>
             </w:rPr>
-            <w:t xml:space="preserve">    </w:t>
+            <w:t xml:space="preserve">  </w:t>
+          </w:r>
+          <w:r>
+            <w:rPr>
+              <w:rFonts w:asciiTheme="majorHAnsi" w:hAnsiTheme="majorHAnsi" w:cstheme="majorHAnsi"/>
+            </w:rPr>
+            <w:t>X</w:t>
+          </w:r>
+          <w:r>
+            <w:rPr>
+              <w:rFonts w:asciiTheme="majorHAnsi" w:hAnsiTheme="majorHAnsi" w:cstheme="majorHAnsi"/>
+            </w:rPr>
+            <w:t xml:space="preserve">  </w:t>
           </w:r>
         </w:sdtContent>
       </w:sdt>
@@ -10058,6 +10252,7 @@
     <w:rsid w:val="006B2BEC"/>
     <w:rsid w:val="006C36E1"/>
     <w:rsid w:val="00A60876"/>
+    <w:rsid w:val="00C103BB"/>
     <w:rsid w:val="00E66E3F"/>
   </w:rsids>
   <m:mathPr>

</xml_diff>